<commit_message>
restructured docs, scrum 60% complete
</commit_message>
<xml_diff>
--- a/Documents/ScrumReports/ms5-scrum-report.docx
+++ b/Documents/ScrumReports/ms5-scrum-report.docx
@@ -1020,6 +1020,15 @@
                 <w:szCs w:val="28"/>
               </w:rPr>
             </w:pPr>
+            <w:r>
+              <w:rPr>
+                <w:b/>
+                <w:bCs/>
+                <w:sz w:val="28"/>
+                <w:szCs w:val="28"/>
+              </w:rPr>
+              <w:t>Function Implementation, Repo Structuring &amp; Git maintenance</w:t>
+            </w:r>
           </w:p>
         </w:tc>
         <w:tc>
@@ -1035,6 +1044,15 @@
                 <w:szCs w:val="28"/>
               </w:rPr>
             </w:pPr>
+            <w:r>
+              <w:rPr>
+                <w:b/>
+                <w:bCs/>
+                <w:sz w:val="28"/>
+                <w:szCs w:val="28"/>
+              </w:rPr>
+              <w:t>Completed</w:t>
+            </w:r>
           </w:p>
         </w:tc>
       </w:tr>
@@ -1684,6 +1702,7 @@
     </w:p>
     <w:p>
       <w:r>
+        <w:lastRenderedPageBreak/>
         <w:t>A summary of the main points discusses in the meeting and the outcomes of the discussions.</w:t>
       </w:r>
     </w:p>
@@ -1720,7 +1739,6 @@
                 <w:sz w:val="28"/>
                 <w:szCs w:val="28"/>
               </w:rPr>
-              <w:lastRenderedPageBreak/>
               <w:t>Topic</w:t>
             </w:r>
           </w:p>
@@ -1788,6 +1806,26 @@
                 <w:szCs w:val="28"/>
               </w:rPr>
             </w:pPr>
+            <w:proofErr w:type="spellStart"/>
+            <w:r>
+              <w:rPr>
+                <w:b w:val="0"/>
+                <w:bCs w:val="0"/>
+                <w:sz w:val="28"/>
+                <w:szCs w:val="28"/>
+              </w:rPr>
+              <w:t>Break down</w:t>
+            </w:r>
+            <w:proofErr w:type="spellEnd"/>
+            <w:r>
+              <w:rPr>
+                <w:b w:val="0"/>
+                <w:bCs w:val="0"/>
+                <w:sz w:val="28"/>
+                <w:szCs w:val="28"/>
+              </w:rPr>
+              <w:t xml:space="preserve"> of Problems</w:t>
+            </w:r>
           </w:p>
         </w:tc>
         <w:tc>
@@ -1804,6 +1842,15 @@
                 <w:szCs w:val="28"/>
               </w:rPr>
             </w:pPr>
+            <w:r>
+              <w:rPr>
+                <w:b/>
+                <w:bCs/>
+                <w:sz w:val="28"/>
+                <w:szCs w:val="28"/>
+              </w:rPr>
+              <w:t xml:space="preserve">Team collaborated with completing the development phase </w:t>
+            </w:r>
           </w:p>
         </w:tc>
         <w:tc>
@@ -1820,6 +1867,15 @@
                 <w:szCs w:val="28"/>
               </w:rPr>
             </w:pPr>
+            <w:r>
+              <w:rPr>
+                <w:b/>
+                <w:bCs/>
+                <w:sz w:val="28"/>
+                <w:szCs w:val="28"/>
+              </w:rPr>
+              <w:t>Ideas being passed and solution being made from member to member</w:t>
+            </w:r>
           </w:p>
         </w:tc>
       </w:tr>
@@ -2238,7 +2294,11 @@
             <w:cnfStyle w:val="001000000000" w:firstRow="0" w:lastRow="0" w:firstColumn="1" w:lastColumn="0" w:oddVBand="0" w:evenVBand="0" w:oddHBand="0" w:evenHBand="0" w:firstRowFirstColumn="0" w:firstRowLastColumn="0" w:lastRowFirstColumn="0" w:lastRowLastColumn="0"/>
             <w:tcW w:w="2875" w:type="dxa"/>
           </w:tcPr>
-          <w:p/>
+          <w:p>
+            <w:r>
+              <w:t>Restructuring of Repo</w:t>
+            </w:r>
+          </w:p>
         </w:tc>
         <w:tc>
           <w:tcPr>
@@ -2248,6 +2308,17 @@
             <w:pPr>
               <w:cnfStyle w:val="000000100000" w:firstRow="0" w:lastRow="0" w:firstColumn="0" w:lastColumn="0" w:oddVBand="0" w:evenVBand="0" w:oddHBand="1" w:evenHBand="0" w:firstRowFirstColumn="0" w:firstRowLastColumn="0" w:lastRowFirstColumn="0" w:lastRowLastColumn="0"/>
             </w:pPr>
+            <w:r>
+              <w:t xml:space="preserve">New functions being made and old functions being removed results in more documents needed for function specs &amp; testing documents. </w:t>
+            </w:r>
+          </w:p>
+          <w:p>
+            <w:pPr>
+              <w:cnfStyle w:val="000000100000" w:firstRow="0" w:lastRow="0" w:firstColumn="0" w:lastColumn="0" w:oddVBand="0" w:evenVBand="0" w:oddHBand="1" w:evenHBand="0" w:firstRowFirstColumn="0" w:firstRowLastColumn="0" w:lastRowFirstColumn="0" w:lastRowLastColumn="0"/>
+            </w:pPr>
+            <w:r>
+              <w:t xml:space="preserve">This restructure reduces searching and reading fatigue for team. </w:t>
+            </w:r>
           </w:p>
         </w:tc>
       </w:tr>
@@ -2257,7 +2328,11 @@
             <w:cnfStyle w:val="001000000000" w:firstRow="0" w:lastRow="0" w:firstColumn="1" w:lastColumn="0" w:oddVBand="0" w:evenVBand="0" w:oddHBand="0" w:evenHBand="0" w:firstRowFirstColumn="0" w:firstRowLastColumn="0" w:lastRowFirstColumn="0" w:lastRowLastColumn="0"/>
             <w:tcW w:w="2875" w:type="dxa"/>
           </w:tcPr>
-          <w:p/>
+          <w:p>
+            <w:r>
+              <w:t>New Functions made &amp; some removed</w:t>
+            </w:r>
+          </w:p>
         </w:tc>
         <w:tc>
           <w:tcPr>
@@ -2267,6 +2342,9 @@
             <w:pPr>
               <w:cnfStyle w:val="000000000000" w:firstRow="0" w:lastRow="0" w:firstColumn="0" w:lastColumn="0" w:oddVBand="0" w:evenVBand="0" w:oddHBand="0" w:evenHBand="0" w:firstRowFirstColumn="0" w:firstRowLastColumn="0" w:lastRowFirstColumn="0" w:lastRowLastColumn="0"/>
             </w:pPr>
+            <w:r>
+              <w:t>New functions are made more efficient. These functions were made while referencing the old.  Old functions are replaced with a new version which furthers the team in  completing the project.</w:t>
+            </w:r>
           </w:p>
         </w:tc>
       </w:tr>
@@ -2538,6 +2616,16 @@
                 <w:szCs w:val="28"/>
               </w:rPr>
             </w:pPr>
+            <w:r>
+              <w:rPr>
+                <w:b w:val="0"/>
+                <w:bCs w:val="0"/>
+                <w:sz w:val="28"/>
+                <w:szCs w:val="28"/>
+              </w:rPr>
+              <w:lastRenderedPageBreak/>
+              <w:t>Nicole</w:t>
+            </w:r>
           </w:p>
         </w:tc>
         <w:tc>
@@ -2554,6 +2642,24 @@
                 <w:szCs w:val="28"/>
               </w:rPr>
             </w:pPr>
+            <w:r>
+              <w:rPr>
+                <w:b/>
+                <w:bCs/>
+                <w:sz w:val="28"/>
+                <w:szCs w:val="28"/>
+              </w:rPr>
+              <w:t>Leading the testing team</w:t>
+            </w:r>
+            <w:r>
+              <w:rPr>
+                <w:b/>
+                <w:bCs/>
+                <w:sz w:val="28"/>
+                <w:szCs w:val="28"/>
+              </w:rPr>
+              <w:t xml:space="preserve">, communicating with professor </w:t>
+            </w:r>
           </w:p>
         </w:tc>
         <w:tc>
@@ -2570,6 +2676,15 @@
                 <w:szCs w:val="28"/>
               </w:rPr>
             </w:pPr>
+            <w:r>
+              <w:rPr>
+                <w:b/>
+                <w:bCs/>
+                <w:sz w:val="28"/>
+                <w:szCs w:val="28"/>
+              </w:rPr>
+              <w:t>10</w:t>
+            </w:r>
           </w:p>
         </w:tc>
         <w:tc>
@@ -2604,6 +2719,15 @@
                 <w:szCs w:val="28"/>
               </w:rPr>
             </w:pPr>
+            <w:r>
+              <w:rPr>
+                <w:b w:val="0"/>
+                <w:bCs w:val="0"/>
+                <w:sz w:val="28"/>
+                <w:szCs w:val="28"/>
+              </w:rPr>
+              <w:t>Julia</w:t>
+            </w:r>
           </w:p>
         </w:tc>
         <w:tc>
@@ -2620,6 +2744,44 @@
                 <w:szCs w:val="28"/>
               </w:rPr>
             </w:pPr>
+            <w:r>
+              <w:rPr>
+                <w:b/>
+                <w:bCs/>
+                <w:sz w:val="28"/>
+                <w:szCs w:val="28"/>
+              </w:rPr>
+              <w:t>Foundational Changes to Problem Solving</w:t>
+            </w:r>
+            <w:r>
+              <w:rPr>
+                <w:b/>
+                <w:bCs/>
+                <w:sz w:val="28"/>
+                <w:szCs w:val="28"/>
+              </w:rPr>
+              <w:t xml:space="preserve"> </w:t>
+            </w:r>
+            <w:proofErr w:type="spellStart"/>
+            <w:r>
+              <w:rPr>
+                <w:b/>
+                <w:bCs/>
+                <w:sz w:val="28"/>
+                <w:szCs w:val="28"/>
+              </w:rPr>
+              <w:t>re:development</w:t>
+            </w:r>
+            <w:proofErr w:type="spellEnd"/>
+            <w:r>
+              <w:rPr>
+                <w:b/>
+                <w:bCs/>
+                <w:sz w:val="28"/>
+                <w:szCs w:val="28"/>
+              </w:rPr>
+              <w:t xml:space="preserve"> team</w:t>
+            </w:r>
           </w:p>
         </w:tc>
         <w:tc>
@@ -2636,6 +2798,15 @@
                 <w:szCs w:val="28"/>
               </w:rPr>
             </w:pPr>
+            <w:r>
+              <w:rPr>
+                <w:b/>
+                <w:bCs/>
+                <w:sz w:val="28"/>
+                <w:szCs w:val="28"/>
+              </w:rPr>
+              <w:t>10</w:t>
+            </w:r>
           </w:p>
         </w:tc>
         <w:tc>
@@ -2673,6 +2844,15 @@
                 <w:szCs w:val="28"/>
               </w:rPr>
             </w:pPr>
+            <w:r>
+              <w:rPr>
+                <w:b w:val="0"/>
+                <w:bCs w:val="0"/>
+                <w:sz w:val="28"/>
+                <w:szCs w:val="28"/>
+              </w:rPr>
+              <w:t xml:space="preserve">Audrey </w:t>
+            </w:r>
           </w:p>
         </w:tc>
         <w:tc>
@@ -2689,6 +2869,15 @@
                 <w:szCs w:val="28"/>
               </w:rPr>
             </w:pPr>
+            <w:r>
+              <w:rPr>
+                <w:b/>
+                <w:bCs/>
+                <w:sz w:val="28"/>
+                <w:szCs w:val="28"/>
+              </w:rPr>
+              <w:t xml:space="preserve">Adding on to new changes &amp; applying new solutions </w:t>
+            </w:r>
           </w:p>
         </w:tc>
         <w:tc>
@@ -2705,6 +2894,15 @@
                 <w:szCs w:val="28"/>
               </w:rPr>
             </w:pPr>
+            <w:r>
+              <w:rPr>
+                <w:b/>
+                <w:bCs/>
+                <w:sz w:val="28"/>
+                <w:szCs w:val="28"/>
+              </w:rPr>
+              <w:t>10</w:t>
+            </w:r>
           </w:p>
         </w:tc>
         <w:tc>
@@ -3436,6 +3634,15 @@
                 <w:szCs w:val="28"/>
               </w:rPr>
             </w:pPr>
+            <w:r>
+              <w:rPr>
+                <w:b w:val="0"/>
+                <w:bCs w:val="0"/>
+                <w:sz w:val="28"/>
+                <w:szCs w:val="28"/>
+              </w:rPr>
+              <w:t>Completion of Implementation Foundation</w:t>
+            </w:r>
           </w:p>
         </w:tc>
         <w:tc>
@@ -3452,6 +3659,15 @@
                 <w:szCs w:val="28"/>
               </w:rPr>
             </w:pPr>
+            <w:r>
+              <w:rPr>
+                <w:b/>
+                <w:bCs/>
+                <w:sz w:val="28"/>
+                <w:szCs w:val="28"/>
+              </w:rPr>
+              <w:t>Effective team communication between testing &amp; development team, and reduced fatigue due to different members focusing on specific aspect of solution</w:t>
+            </w:r>
           </w:p>
         </w:tc>
       </w:tr>
@@ -3470,6 +3686,16 @@
                 <w:szCs w:val="28"/>
               </w:rPr>
             </w:pPr>
+            <w:r>
+              <w:rPr>
+                <w:b w:val="0"/>
+                <w:bCs w:val="0"/>
+                <w:sz w:val="28"/>
+                <w:szCs w:val="28"/>
+              </w:rPr>
+              <w:lastRenderedPageBreak/>
+              <w:t>Major changes in making solutions for development team</w:t>
+            </w:r>
           </w:p>
         </w:tc>
         <w:tc>
@@ -3486,6 +3712,15 @@
                 <w:szCs w:val="28"/>
               </w:rPr>
             </w:pPr>
+            <w:r>
+              <w:rPr>
+                <w:b/>
+                <w:bCs/>
+                <w:sz w:val="28"/>
+                <w:szCs w:val="28"/>
+              </w:rPr>
+              <w:t>Effective communication and reduced fatigue. Other members are able to see the problem with fresh eyes as each aspect is divided from member to member</w:t>
+            </w:r>
           </w:p>
         </w:tc>
       </w:tr>
@@ -3780,6 +4015,15 @@
                 <w:szCs w:val="28"/>
               </w:rPr>
             </w:pPr>
+            <w:r>
+              <w:rPr>
+                <w:b w:val="0"/>
+                <w:bCs w:val="0"/>
+                <w:sz w:val="28"/>
+                <w:szCs w:val="28"/>
+              </w:rPr>
+              <w:t>Communication</w:t>
+            </w:r>
           </w:p>
         </w:tc>
         <w:tc>
@@ -3796,6 +4040,15 @@
                 <w:szCs w:val="28"/>
               </w:rPr>
             </w:pPr>
+            <w:r>
+              <w:rPr>
+                <w:b/>
+                <w:bCs/>
+                <w:sz w:val="28"/>
+                <w:szCs w:val="28"/>
+              </w:rPr>
+              <w:t>Each member is well informed of new changes</w:t>
+            </w:r>
           </w:p>
         </w:tc>
       </w:tr>
@@ -3814,6 +4067,15 @@
                 <w:szCs w:val="28"/>
               </w:rPr>
             </w:pPr>
+            <w:r>
+              <w:rPr>
+                <w:b w:val="0"/>
+                <w:bCs w:val="0"/>
+                <w:sz w:val="28"/>
+                <w:szCs w:val="28"/>
+              </w:rPr>
+              <w:t>Collaboration</w:t>
+            </w:r>
           </w:p>
         </w:tc>
         <w:tc>
@@ -3830,6 +4092,15 @@
                 <w:szCs w:val="28"/>
               </w:rPr>
             </w:pPr>
+            <w:r>
+              <w:rPr>
+                <w:b/>
+                <w:bCs/>
+                <w:sz w:val="28"/>
+                <w:szCs w:val="28"/>
+              </w:rPr>
+              <w:t>Each member is reaching out for assistance when needed. Each member provides the assistance when they are more skilled at it</w:t>
+            </w:r>
           </w:p>
         </w:tc>
       </w:tr>
@@ -3851,6 +4122,15 @@
                 <w:szCs w:val="28"/>
               </w:rPr>
             </w:pPr>
+            <w:r>
+              <w:rPr>
+                <w:b w:val="0"/>
+                <w:bCs w:val="0"/>
+                <w:sz w:val="28"/>
+                <w:szCs w:val="28"/>
+              </w:rPr>
+              <w:t>Punctuality</w:t>
+            </w:r>
           </w:p>
         </w:tc>
         <w:tc>
@@ -3867,6 +4147,15 @@
                 <w:szCs w:val="28"/>
               </w:rPr>
             </w:pPr>
+            <w:r>
+              <w:rPr>
+                <w:b/>
+                <w:bCs/>
+                <w:sz w:val="28"/>
+                <w:szCs w:val="28"/>
+              </w:rPr>
+              <w:t xml:space="preserve">Each member of the team is informed with new changes promptly in the group chat. </w:t>
+            </w:r>
           </w:p>
         </w:tc>
       </w:tr>
@@ -4457,13 +4746,7 @@
         <w:pStyle w:val="ListParagraph"/>
       </w:pPr>
       <w:r>
-        <w:t xml:space="preserve">Any tests failures based on our additions ensure that we </w:t>
-      </w:r>
-      <w:r>
-        <w:t>must</w:t>
-      </w:r>
-      <w:r>
-        <w:t xml:space="preserve"> take accountability and proof-read our changes. They encourage teamwork by asking for assistance with debugging &amp; getting feedback from our own solutions to the current issues.</w:t>
+        <w:t>Any tests failures based on our additions ensure that we must take accountability and proof-read our changes. They encourage teamwork by asking for assistance with debugging &amp; getting feedback from our own solutions to the current issues.</w:t>
       </w:r>
     </w:p>
     <w:p>
@@ -4529,135 +4812,135 @@
           <w:b/>
           <w:bCs/>
         </w:rPr>
+        <w:t xml:space="preserve">Explain why we are </w:t>
+      </w:r>
+      <w:r>
+        <w:rPr>
+          <w:b/>
+          <w:bCs/>
+        </w:rPr>
+        <w:t>automating the testing process and what the advantages of this automation are.</w:t>
+      </w:r>
+      <w:r>
+        <w:rPr>
+          <w:b/>
+          <w:bCs/>
+        </w:rPr>
+        <w:br/>
+      </w:r>
+      <w:r>
+        <w:rPr>
+          <w:b/>
+          <w:bCs/>
+        </w:rPr>
+        <w:br/>
+      </w:r>
+    </w:p>
+    <w:p>
+      <w:pPr>
+        <w:pStyle w:val="ListParagraph"/>
+      </w:pPr>
+      <w:r>
+        <w:t xml:space="preserve">Using GIT hook test automation ensures that any changes to the code must meet the standard set by the team. New additions to the </w:t>
+      </w:r>
+      <w:r>
+        <w:rPr>
+          <w:b/>
+          <w:bCs/>
+        </w:rPr>
+        <w:t>code must be diligently checked</w:t>
+      </w:r>
+      <w:r>
+        <w:t xml:space="preserve"> for any bugs before being posted into the repository. While version control allows the team the ability to “roll back” via overwriting their local copy, it is much preferred </w:t>
+      </w:r>
+      <w:r>
+        <w:rPr>
+          <w:b/>
+          <w:bCs/>
+        </w:rPr>
+        <w:t>to halt any incorrect changes</w:t>
+      </w:r>
+      <w:r>
+        <w:t xml:space="preserve"> from being uploaded</w:t>
+      </w:r>
+      <w:r>
+        <w:t xml:space="preserve">. </w:t>
+      </w:r>
+    </w:p>
+    <w:p>
+      <w:pPr>
+        <w:pStyle w:val="ListParagraph"/>
+      </w:pPr>
+    </w:p>
+    <w:p>
+      <w:pPr>
+        <w:pStyle w:val="ListParagraph"/>
+      </w:pPr>
+      <w:r>
+        <w:t xml:space="preserve">In doing so, </w:t>
+      </w:r>
+      <w:r>
+        <w:rPr>
+          <w:b/>
+          <w:bCs/>
+        </w:rPr>
+        <w:t>every member can focus on their task</w:t>
+      </w:r>
+      <w:r>
+        <w:t xml:space="preserve"> without </w:t>
+      </w:r>
+      <w:r>
+        <w:t>worrying</w:t>
+      </w:r>
+      <w:r>
+        <w:t xml:space="preserve"> that the main branch is compromised. </w:t>
+      </w:r>
+    </w:p>
+    <w:p>
+      <w:pPr>
+        <w:pStyle w:val="ListParagraph"/>
+      </w:pPr>
+    </w:p>
+    <w:p>
+      <w:pPr>
+        <w:pStyle w:val="ListParagraph"/>
+      </w:pPr>
+      <w:r>
+        <w:t xml:space="preserve">Automating the test is essential not just during development phase but also in maintenance phase. It ensures that </w:t>
+      </w:r>
+      <w:r>
+        <w:rPr>
+          <w:b/>
+          <w:bCs/>
+        </w:rPr>
+        <w:t>our application is continuously improved, maintained and meets the quality standards</w:t>
+      </w:r>
+      <w:r>
+        <w:t xml:space="preserve"> set by our company and our client. It also improves and maintains good user experience since </w:t>
+      </w:r>
+      <w:r>
+        <w:t>no</w:t>
+      </w:r>
+      <w:r>
+        <w:t xml:space="preserve"> errors </w:t>
+      </w:r>
+      <w:r>
+        <w:t>are</w:t>
+      </w:r>
+      <w:r>
+        <w:t xml:space="preserve"> introduced into the working product. </w:t>
+      </w:r>
+      <w:r>
+        <w:t>It stays in the development environment.</w:t>
+      </w:r>
+      <w:r>
+        <w:br/>
+      </w:r>
+      <w:r>
+        <w:br/>
+      </w:r>
+      <w:r>
         <w:lastRenderedPageBreak/>
-        <w:t xml:space="preserve">Explain why we are </w:t>
-      </w:r>
-      <w:r>
-        <w:rPr>
-          <w:b/>
-          <w:bCs/>
-        </w:rPr>
-        <w:t>automating the testing process and what the advantages of this automation are.</w:t>
-      </w:r>
-      <w:r>
-        <w:rPr>
-          <w:b/>
-          <w:bCs/>
-        </w:rPr>
-        <w:br/>
-      </w:r>
-      <w:r>
-        <w:rPr>
-          <w:b/>
-          <w:bCs/>
-        </w:rPr>
-        <w:br/>
-      </w:r>
-    </w:p>
-    <w:p>
-      <w:pPr>
-        <w:pStyle w:val="ListParagraph"/>
-      </w:pPr>
-      <w:r>
-        <w:t xml:space="preserve">Using GIT hook test automation ensures that any changes to the code must meet the standard set by the team. New additions to the </w:t>
-      </w:r>
-      <w:r>
-        <w:rPr>
-          <w:b/>
-          <w:bCs/>
-        </w:rPr>
-        <w:t>code must be diligently checked</w:t>
-      </w:r>
-      <w:r>
-        <w:t xml:space="preserve"> for any bugs before being posted into the repository. While version control allows the team the ability to “roll back” via overwriting their local copy, it is much preferred </w:t>
-      </w:r>
-      <w:r>
-        <w:rPr>
-          <w:b/>
-          <w:bCs/>
-        </w:rPr>
-        <w:t>to halt any incorrect changes</w:t>
-      </w:r>
-      <w:r>
-        <w:t xml:space="preserve"> from being uploaded</w:t>
-      </w:r>
-      <w:r>
-        <w:t xml:space="preserve">. </w:t>
-      </w:r>
-    </w:p>
-    <w:p>
-      <w:pPr>
-        <w:pStyle w:val="ListParagraph"/>
-      </w:pPr>
-    </w:p>
-    <w:p>
-      <w:pPr>
-        <w:pStyle w:val="ListParagraph"/>
-      </w:pPr>
-      <w:r>
-        <w:t xml:space="preserve">In doing so, </w:t>
-      </w:r>
-      <w:r>
-        <w:rPr>
-          <w:b/>
-          <w:bCs/>
-        </w:rPr>
-        <w:t>every member can focus on their task</w:t>
-      </w:r>
-      <w:r>
-        <w:t xml:space="preserve"> without </w:t>
-      </w:r>
-      <w:r>
-        <w:t>worrying</w:t>
-      </w:r>
-      <w:r>
-        <w:t xml:space="preserve"> that the main branch is compromised. </w:t>
-      </w:r>
-    </w:p>
-    <w:p>
-      <w:pPr>
-        <w:pStyle w:val="ListParagraph"/>
-      </w:pPr>
-    </w:p>
-    <w:p>
-      <w:pPr>
-        <w:pStyle w:val="ListParagraph"/>
-      </w:pPr>
-      <w:r>
-        <w:t xml:space="preserve">Automating the test is essential not just during development phase but also in maintenance phase. It ensures that </w:t>
-      </w:r>
-      <w:r>
-        <w:rPr>
-          <w:b/>
-          <w:bCs/>
-        </w:rPr>
-        <w:t>our application is continuously improved, maintained and meets the quality standards</w:t>
-      </w:r>
-      <w:r>
-        <w:t xml:space="preserve"> set by our company and our client. It also improves and maintains good user experience since </w:t>
-      </w:r>
-      <w:r>
-        <w:t>no</w:t>
-      </w:r>
-      <w:r>
-        <w:t xml:space="preserve"> errors </w:t>
-      </w:r>
-      <w:r>
-        <w:t>are</w:t>
-      </w:r>
-      <w:r>
-        <w:t xml:space="preserve"> introduced into the working product. </w:t>
-      </w:r>
-      <w:r>
-        <w:t>It stays in the development environment.</w:t>
-      </w:r>
-      <w:r>
-        <w:br/>
-      </w:r>
-      <w:r>
-        <w:br/>
-      </w:r>
-      <w:r>
         <w:br/>
       </w:r>
     </w:p>
@@ -4859,7 +5142,6 @@
           <w:b/>
           <w:bCs/>
         </w:rPr>
-        <w:lastRenderedPageBreak/>
         <w:t xml:space="preserve">Explain why it is necessary to write integration and acceptance tests </w:t>
       </w:r>
       <w:r>

</xml_diff>

<commit_message>
scrum last update until ms5 completion
</commit_message>
<xml_diff>
--- a/Documents/ScrumReports/ms5-scrum-report.docx
+++ b/Documents/ScrumReports/ms5-scrum-report.docx
@@ -224,8 +224,13 @@
         </w:numPr>
       </w:pPr>
       <w:r>
-        <w:t>Completed SCRUM report and reflections</w:t>
-      </w:r>
+        <w:t xml:space="preserve">Completed SCRUM report and </w:t>
+      </w:r>
+      <w:proofErr w:type="gramStart"/>
+      <w:r>
+        <w:t>reflections</w:t>
+      </w:r>
+      <w:proofErr w:type="gramEnd"/>
     </w:p>
     <w:p>
       <w:pPr>
@@ -759,7 +764,15 @@
     </w:p>
     <w:p>
       <w:r>
-        <w:t>Here you can list all of the tasks completed in the last week along with any tasks which could not be completed with a reason why they could not be completed.</w:t>
+        <w:t xml:space="preserve">Here you can list </w:t>
+      </w:r>
+      <w:proofErr w:type="gramStart"/>
+      <w:r>
+        <w:t>all of</w:t>
+      </w:r>
+      <w:proofErr w:type="gramEnd"/>
+      <w:r>
+        <w:t xml:space="preserve"> the tasks completed in the last week along with any tasks which could not be completed with a reason why they could not be completed.</w:t>
       </w:r>
     </w:p>
     <w:tbl>
@@ -964,6 +977,15 @@
                 <w:szCs w:val="28"/>
               </w:rPr>
             </w:pPr>
+            <w:r>
+              <w:rPr>
+                <w:b/>
+                <w:bCs/>
+                <w:sz w:val="28"/>
+                <w:szCs w:val="28"/>
+              </w:rPr>
+              <w:t>Debugging, Function Implementation</w:t>
+            </w:r>
           </w:p>
         </w:tc>
         <w:tc>
@@ -979,6 +1001,15 @@
                 <w:szCs w:val="28"/>
               </w:rPr>
             </w:pPr>
+            <w:r>
+              <w:rPr>
+                <w:b/>
+                <w:bCs/>
+                <w:sz w:val="28"/>
+                <w:szCs w:val="28"/>
+              </w:rPr>
+              <w:t>In progress</w:t>
+            </w:r>
           </w:p>
         </w:tc>
       </w:tr>
@@ -1094,6 +1125,15 @@
                 <w:szCs w:val="28"/>
               </w:rPr>
             </w:pPr>
+            <w:r>
+              <w:rPr>
+                <w:b/>
+                <w:bCs/>
+                <w:sz w:val="28"/>
+                <w:szCs w:val="28"/>
+              </w:rPr>
+              <w:t>Integration Testing, matrix, documentation</w:t>
+            </w:r>
           </w:p>
         </w:tc>
         <w:tc>
@@ -1109,6 +1149,15 @@
                 <w:szCs w:val="28"/>
               </w:rPr>
             </w:pPr>
+            <w:r>
+              <w:rPr>
+                <w:b/>
+                <w:bCs/>
+                <w:sz w:val="28"/>
+                <w:szCs w:val="28"/>
+              </w:rPr>
+              <w:t>In progress</w:t>
+            </w:r>
           </w:p>
         </w:tc>
       </w:tr>
@@ -1150,6 +1199,15 @@
                 <w:szCs w:val="28"/>
               </w:rPr>
             </w:pPr>
+            <w:r>
+              <w:rPr>
+                <w:b/>
+                <w:bCs/>
+                <w:sz w:val="28"/>
+                <w:szCs w:val="28"/>
+              </w:rPr>
+              <w:t>Acceptance Testing, matrix, documentation</w:t>
+            </w:r>
           </w:p>
         </w:tc>
         <w:tc>
@@ -1165,6 +1223,15 @@
                 <w:szCs w:val="28"/>
               </w:rPr>
             </w:pPr>
+            <w:r>
+              <w:rPr>
+                <w:b/>
+                <w:bCs/>
+                <w:sz w:val="28"/>
+                <w:szCs w:val="28"/>
+              </w:rPr>
+              <w:t>In progress</w:t>
+            </w:r>
           </w:p>
         </w:tc>
       </w:tr>
@@ -1702,8 +1769,15 @@
     </w:p>
     <w:p>
       <w:r>
-        <w:lastRenderedPageBreak/>
-        <w:t>A summary of the main points discusses in the meeting and the outcomes of the discussions.</w:t>
+        <w:t xml:space="preserve">A summary of the main points </w:t>
+      </w:r>
+      <w:proofErr w:type="gramStart"/>
+      <w:r>
+        <w:t>discusses</w:t>
+      </w:r>
+      <w:proofErr w:type="gramEnd"/>
+      <w:r>
+        <w:t xml:space="preserve"> in the meeting and the outcomes of the discussions.</w:t>
       </w:r>
     </w:p>
     <w:tbl>
@@ -2309,7 +2383,15 @@
               <w:cnfStyle w:val="000000100000" w:firstRow="0" w:lastRow="0" w:firstColumn="0" w:lastColumn="0" w:oddVBand="0" w:evenVBand="0" w:oddHBand="1" w:evenHBand="0" w:firstRowFirstColumn="0" w:firstRowLastColumn="0" w:lastRowFirstColumn="0" w:lastRowLastColumn="0"/>
             </w:pPr>
             <w:r>
-              <w:t xml:space="preserve">New functions being made and old functions being removed results in more documents needed for function specs &amp; testing documents. </w:t>
+              <w:t xml:space="preserve">New functions being </w:t>
+            </w:r>
+            <w:proofErr w:type="gramStart"/>
+            <w:r>
+              <w:t>made</w:t>
+            </w:r>
+            <w:proofErr w:type="gramEnd"/>
+            <w:r>
+              <w:t xml:space="preserve"> and old functions being removed results in more documents needed for function specs &amp; testing documents. </w:t>
             </w:r>
           </w:p>
           <w:p>
@@ -2343,7 +2425,15 @@
               <w:cnfStyle w:val="000000000000" w:firstRow="0" w:lastRow="0" w:firstColumn="0" w:lastColumn="0" w:oddVBand="0" w:evenVBand="0" w:oddHBand="0" w:evenHBand="0" w:firstRowFirstColumn="0" w:firstRowLastColumn="0" w:lastRowFirstColumn="0" w:lastRowLastColumn="0"/>
             </w:pPr>
             <w:r>
-              <w:t>New functions are made more efficient. These functions were made while referencing the old.  Old functions are replaced with a new version which furthers the team in  completing the project.</w:t>
+              <w:t xml:space="preserve">New functions are made more efficient. These functions were made while referencing the old.  Old functions are replaced with a new version which furthers the team </w:t>
+            </w:r>
+            <w:proofErr w:type="gramStart"/>
+            <w:r>
+              <w:t>in  completing</w:t>
+            </w:r>
+            <w:proofErr w:type="gramEnd"/>
+            <w:r>
+              <w:t xml:space="preserve"> the project.</w:t>
             </w:r>
           </w:p>
         </w:tc>
@@ -2475,7 +2565,15 @@
     </w:p>
     <w:p>
       <w:r>
-        <w:t>Each member is assumed to participate in the SCRUM meeting and contribute to the completion of the SCRUM report and reflections. Since the SCRUM meeting will not take more than 20-30 minutes, there is lots of time left to undertake some of the actual work tasks. In the table below, each member should list what they did to complete the SCRUM report, the reflections, and 1-4 other tasks they completed during the class period. If a task could not be completed, the student should indicate why this was not possible.</w:t>
+        <w:t xml:space="preserve">Each member is assumed to participate in the SCRUM meeting and contribute to the completion of the SCRUM report and reflections. Since the SCRUM meeting will not take more than 20-30 minutes, there is lots of time left to undertake some of the actual work tasks. In the table below, each member should list what they did to complete the SCRUM report, the reflections, and 1-4 other tasks they completed during the class period. If a task </w:t>
+      </w:r>
+      <w:proofErr w:type="gramStart"/>
+      <w:r>
+        <w:t>could not</w:t>
+      </w:r>
+      <w:proofErr w:type="gramEnd"/>
+      <w:r>
+        <w:t xml:space="preserve"> be completed, the student should indicate why this was not possible.</w:t>
       </w:r>
     </w:p>
     <w:tbl>
@@ -2513,6 +2611,7 @@
                 <w:sz w:val="28"/>
                 <w:szCs w:val="28"/>
               </w:rPr>
+              <w:lastRenderedPageBreak/>
               <w:t>Member</w:t>
             </w:r>
           </w:p>
@@ -2623,7 +2722,6 @@
                 <w:sz w:val="28"/>
                 <w:szCs w:val="28"/>
               </w:rPr>
-              <w:lastRenderedPageBreak/>
               <w:t>Nicole</w:t>
             </w:r>
           </w:p>
@@ -2658,7 +2756,16 @@
                 <w:sz w:val="28"/>
                 <w:szCs w:val="28"/>
               </w:rPr>
-              <w:t xml:space="preserve">, communicating with professor </w:t>
+              <w:t>, communicating with professor</w:t>
+            </w:r>
+            <w:r>
+              <w:rPr>
+                <w:b/>
+                <w:bCs/>
+                <w:sz w:val="28"/>
+                <w:szCs w:val="28"/>
+              </w:rPr>
+              <w:t>, Acceptance testing</w:t>
             </w:r>
           </w:p>
         </w:tc>
@@ -2683,7 +2790,7 @@
                 <w:sz w:val="28"/>
                 <w:szCs w:val="28"/>
               </w:rPr>
-              <w:t>10</w:t>
+              <w:t>72</w:t>
             </w:r>
           </w:p>
         </w:tc>
@@ -2701,6 +2808,15 @@
                 <w:szCs w:val="28"/>
               </w:rPr>
             </w:pPr>
+            <w:r>
+              <w:rPr>
+                <w:b/>
+                <w:bCs/>
+                <w:sz w:val="28"/>
+                <w:szCs w:val="28"/>
+              </w:rPr>
+              <w:t>Y</w:t>
+            </w:r>
           </w:p>
         </w:tc>
       </w:tr>
@@ -2763,6 +2879,7 @@
               <w:t xml:space="preserve"> </w:t>
             </w:r>
             <w:proofErr w:type="spellStart"/>
+            <w:proofErr w:type="gramStart"/>
             <w:r>
               <w:rPr>
                 <w:b/>
@@ -2773,6 +2890,7 @@
               <w:t>re:development</w:t>
             </w:r>
             <w:proofErr w:type="spellEnd"/>
+            <w:proofErr w:type="gramEnd"/>
             <w:r>
               <w:rPr>
                 <w:b/>
@@ -2805,7 +2923,7 @@
                 <w:sz w:val="28"/>
                 <w:szCs w:val="28"/>
               </w:rPr>
-              <w:t>10</w:t>
+              <w:t>72</w:t>
             </w:r>
           </w:p>
         </w:tc>
@@ -2823,6 +2941,15 @@
                 <w:szCs w:val="28"/>
               </w:rPr>
             </w:pPr>
+            <w:r>
+              <w:rPr>
+                <w:b/>
+                <w:bCs/>
+                <w:sz w:val="28"/>
+                <w:szCs w:val="28"/>
+              </w:rPr>
+              <w:t>Y</w:t>
+            </w:r>
           </w:p>
         </w:tc>
       </w:tr>
@@ -2901,7 +3028,7 @@
                 <w:sz w:val="28"/>
                 <w:szCs w:val="28"/>
               </w:rPr>
-              <w:t>10</w:t>
+              <w:t>72</w:t>
             </w:r>
           </w:p>
         </w:tc>
@@ -2919,6 +3046,15 @@
                 <w:szCs w:val="28"/>
               </w:rPr>
             </w:pPr>
+            <w:r>
+              <w:rPr>
+                <w:b/>
+                <w:bCs/>
+                <w:sz w:val="28"/>
+                <w:szCs w:val="28"/>
+              </w:rPr>
+              <w:t>Y</w:t>
+            </w:r>
           </w:p>
         </w:tc>
       </w:tr>
@@ -2937,6 +3073,15 @@
                 <w:szCs w:val="28"/>
               </w:rPr>
             </w:pPr>
+            <w:r>
+              <w:rPr>
+                <w:b w:val="0"/>
+                <w:bCs w:val="0"/>
+                <w:sz w:val="28"/>
+                <w:szCs w:val="28"/>
+              </w:rPr>
+              <w:t>Azad</w:t>
+            </w:r>
           </w:p>
         </w:tc>
         <w:tc>
@@ -2953,6 +3098,15 @@
                 <w:szCs w:val="28"/>
               </w:rPr>
             </w:pPr>
+            <w:r>
+              <w:rPr>
+                <w:b/>
+                <w:bCs/>
+                <w:sz w:val="28"/>
+                <w:szCs w:val="28"/>
+              </w:rPr>
+              <w:t>Integration testing lead</w:t>
+            </w:r>
           </w:p>
         </w:tc>
         <w:tc>
@@ -2969,6 +3123,15 @@
                 <w:szCs w:val="28"/>
               </w:rPr>
             </w:pPr>
+            <w:r>
+              <w:rPr>
+                <w:b/>
+                <w:bCs/>
+                <w:sz w:val="28"/>
+                <w:szCs w:val="28"/>
+              </w:rPr>
+              <w:t>72</w:t>
+            </w:r>
           </w:p>
         </w:tc>
         <w:tc>
@@ -2985,6 +3148,15 @@
                 <w:szCs w:val="28"/>
               </w:rPr>
             </w:pPr>
+            <w:r>
+              <w:rPr>
+                <w:b/>
+                <w:bCs/>
+                <w:sz w:val="28"/>
+                <w:szCs w:val="28"/>
+              </w:rPr>
+              <w:t>Y</w:t>
+            </w:r>
           </w:p>
         </w:tc>
       </w:tr>
@@ -3006,6 +3178,17 @@
                 <w:szCs w:val="28"/>
               </w:rPr>
             </w:pPr>
+            <w:proofErr w:type="spellStart"/>
+            <w:r>
+              <w:rPr>
+                <w:b w:val="0"/>
+                <w:bCs w:val="0"/>
+                <w:sz w:val="28"/>
+                <w:szCs w:val="28"/>
+              </w:rPr>
+              <w:t>Taeyong</w:t>
+            </w:r>
+            <w:proofErr w:type="spellEnd"/>
           </w:p>
         </w:tc>
         <w:tc>
@@ -3022,6 +3205,15 @@
                 <w:szCs w:val="28"/>
               </w:rPr>
             </w:pPr>
+            <w:r>
+              <w:rPr>
+                <w:b/>
+                <w:bCs/>
+                <w:sz w:val="28"/>
+                <w:szCs w:val="28"/>
+              </w:rPr>
+              <w:t>Debugging &amp; function implementation</w:t>
+            </w:r>
           </w:p>
         </w:tc>
         <w:tc>
@@ -3038,6 +3230,15 @@
                 <w:szCs w:val="28"/>
               </w:rPr>
             </w:pPr>
+            <w:r>
+              <w:rPr>
+                <w:b/>
+                <w:bCs/>
+                <w:sz w:val="28"/>
+                <w:szCs w:val="28"/>
+              </w:rPr>
+              <w:t>72</w:t>
+            </w:r>
           </w:p>
         </w:tc>
         <w:tc>
@@ -3054,6 +3255,15 @@
                 <w:szCs w:val="28"/>
               </w:rPr>
             </w:pPr>
+            <w:r>
+              <w:rPr>
+                <w:b/>
+                <w:bCs/>
+                <w:sz w:val="28"/>
+                <w:szCs w:val="28"/>
+              </w:rPr>
+              <w:t>Y</w:t>
+            </w:r>
           </w:p>
         </w:tc>
       </w:tr>
@@ -3666,7 +3876,17 @@
                 <w:sz w:val="28"/>
                 <w:szCs w:val="28"/>
               </w:rPr>
-              <w:t>Effective team communication between testing &amp; development team, and reduced fatigue due to different members focusing on specific aspect of solution</w:t>
+              <w:t xml:space="preserve">Effective team communication between testing &amp; development team, and reduced fatigue due to </w:t>
+            </w:r>
+            <w:r>
+              <w:rPr>
+                <w:b/>
+                <w:bCs/>
+                <w:sz w:val="28"/>
+                <w:szCs w:val="28"/>
+              </w:rPr>
+              <w:lastRenderedPageBreak/>
+              <w:t>different members focusing on specific aspect of solution</w:t>
             </w:r>
           </w:p>
         </w:tc>
@@ -3719,7 +3939,27 @@
                 <w:sz w:val="28"/>
                 <w:szCs w:val="28"/>
               </w:rPr>
-              <w:t>Effective communication and reduced fatigue. Other members are able to see the problem with fresh eyes as each aspect is divided from member to member</w:t>
+              <w:t xml:space="preserve">Effective communication and reduced fatigue. Other members </w:t>
+            </w:r>
+            <w:proofErr w:type="gramStart"/>
+            <w:r>
+              <w:rPr>
+                <w:b/>
+                <w:bCs/>
+                <w:sz w:val="28"/>
+                <w:szCs w:val="28"/>
+              </w:rPr>
+              <w:t>are able to</w:t>
+            </w:r>
+            <w:proofErr w:type="gramEnd"/>
+            <w:r>
+              <w:rPr>
+                <w:b/>
+                <w:bCs/>
+                <w:sz w:val="28"/>
+                <w:szCs w:val="28"/>
+              </w:rPr>
+              <w:t xml:space="preserve"> see the problem with fresh eyes as each aspect is divided from member to member</w:t>
             </w:r>
           </w:p>
         </w:tc>
@@ -4099,7 +4339,27 @@
                 <w:sz w:val="28"/>
                 <w:szCs w:val="28"/>
               </w:rPr>
-              <w:t>Each member is reaching out for assistance when needed. Each member provides the assistance when they are more skilled at it</w:t>
+              <w:t xml:space="preserve">Each member </w:t>
+            </w:r>
+            <w:proofErr w:type="gramStart"/>
+            <w:r>
+              <w:rPr>
+                <w:b/>
+                <w:bCs/>
+                <w:sz w:val="28"/>
+                <w:szCs w:val="28"/>
+              </w:rPr>
+              <w:t>is reaching</w:t>
+            </w:r>
+            <w:proofErr w:type="gramEnd"/>
+            <w:r>
+              <w:rPr>
+                <w:b/>
+                <w:bCs/>
+                <w:sz w:val="28"/>
+                <w:szCs w:val="28"/>
+              </w:rPr>
+              <w:t xml:space="preserve"> out for assistance when needed. Each member provides the assistance when they are more skilled at it</w:t>
             </w:r>
           </w:p>
         </w:tc>
@@ -4154,7 +4414,27 @@
                 <w:sz w:val="28"/>
                 <w:szCs w:val="28"/>
               </w:rPr>
-              <w:t xml:space="preserve">Each member of the team is informed with new changes promptly in the group chat. </w:t>
+              <w:t xml:space="preserve">Each member of the team is informed </w:t>
+            </w:r>
+            <w:proofErr w:type="gramStart"/>
+            <w:r>
+              <w:rPr>
+                <w:b/>
+                <w:bCs/>
+                <w:sz w:val="28"/>
+                <w:szCs w:val="28"/>
+              </w:rPr>
+              <w:t>with</w:t>
+            </w:r>
+            <w:proofErr w:type="gramEnd"/>
+            <w:r>
+              <w:rPr>
+                <w:b/>
+                <w:bCs/>
+                <w:sz w:val="28"/>
+                <w:szCs w:val="28"/>
+              </w:rPr>
+              <w:t xml:space="preserve"> new changes promptly in the group chat. </w:t>
             </w:r>
           </w:p>
         </w:tc>
@@ -4733,7 +5013,15 @@
         <w:pStyle w:val="ListParagraph"/>
       </w:pPr>
       <w:r>
-        <w:t>While being unable to push into the repositories are quite cumbersome, they are quite useful in maintaining an efficient completion of the projects.</w:t>
+        <w:t xml:space="preserve">While being unable to push into the repositories </w:t>
+      </w:r>
+      <w:proofErr w:type="gramStart"/>
+      <w:r>
+        <w:t>are</w:t>
+      </w:r>
+      <w:proofErr w:type="gramEnd"/>
+      <w:r>
+        <w:t xml:space="preserve"> quite cumbersome, they are quite useful in maintaining an efficient completion of the projects.</w:t>
       </w:r>
     </w:p>
     <w:p>
@@ -4916,7 +5204,11 @@
         <w:t>our application is continuously improved, maintained and meets the quality standards</w:t>
       </w:r>
       <w:r>
-        <w:t xml:space="preserve"> set by our company and our client. It also improves and maintains good user experience since </w:t>
+        <w:t xml:space="preserve"> set by our company and our client. It also improves and maintains good user </w:t>
+      </w:r>
+      <w:r>
+        <w:lastRenderedPageBreak/>
+        <w:t xml:space="preserve">experience since </w:t>
       </w:r>
       <w:r>
         <w:t>no</w:t>
@@ -4940,7 +5232,6 @@
         <w:br/>
       </w:r>
       <w:r>
-        <w:lastRenderedPageBreak/>
         <w:br/>
       </w:r>
     </w:p>
@@ -4982,7 +5273,23 @@
           <w:b/>
           <w:bCs/>
         </w:rPr>
-        <w:t>? Did you write more white box and black box tests</w:t>
+        <w:t xml:space="preserve">? Did you write </w:t>
+      </w:r>
+      <w:proofErr w:type="gramStart"/>
+      <w:r>
+        <w:rPr>
+          <w:b/>
+          <w:bCs/>
+        </w:rPr>
+        <w:t>more white</w:t>
+      </w:r>
+      <w:proofErr w:type="gramEnd"/>
+      <w:r>
+        <w:rPr>
+          <w:b/>
+          <w:bCs/>
+        </w:rPr>
+        <w:t xml:space="preserve"> box and black box tests</w:t>
       </w:r>
       <w:r>
         <w:rPr>
@@ -5039,7 +5346,15 @@
         <w:pStyle w:val="ListParagraph"/>
       </w:pPr>
       <w:r>
-        <w:t>Integration tests covers more aspects of the application compared to Unit testing</w:t>
+        <w:t xml:space="preserve">Integration tests </w:t>
+      </w:r>
+      <w:proofErr w:type="gramStart"/>
+      <w:r>
+        <w:t>covers</w:t>
+      </w:r>
+      <w:proofErr w:type="gramEnd"/>
+      <w:r>
+        <w:t xml:space="preserve"> more aspects of the application compared to Unit testing</w:t>
       </w:r>
       <w:r>
         <w:t>.</w:t>
@@ -5149,7 +5464,23 @@
           <w:b/>
           <w:bCs/>
         </w:rPr>
-        <w:t>given that all of the code has already passed black box and white box tests.</w:t>
+        <w:t xml:space="preserve">given that </w:t>
+      </w:r>
+      <w:proofErr w:type="gramStart"/>
+      <w:r>
+        <w:rPr>
+          <w:b/>
+          <w:bCs/>
+        </w:rPr>
+        <w:t>all of</w:t>
+      </w:r>
+      <w:proofErr w:type="gramEnd"/>
+      <w:r>
+        <w:rPr>
+          <w:b/>
+          <w:bCs/>
+        </w:rPr>
+        <w:t xml:space="preserve"> the code has already passed black box and white box tests.</w:t>
       </w:r>
     </w:p>
     <w:p>
@@ -5249,7 +5580,15 @@
         <w:t>can</w:t>
       </w:r>
       <w:r>
-        <w:t xml:space="preserve"> compare our product with other similar products which aids in further upgrades and debugging. Acceptance testing is further broken down into </w:t>
+        <w:t xml:space="preserve"> compare our product with other similar products which </w:t>
+      </w:r>
+      <w:proofErr w:type="gramStart"/>
+      <w:r>
+        <w:t>aids</w:t>
+      </w:r>
+      <w:proofErr w:type="gramEnd"/>
+      <w:r>
+        <w:t xml:space="preserve"> in further upgrades and debugging. Acceptance testing is further broken down into </w:t>
       </w:r>
       <w:r>
         <w:t>two</w:t>

</xml_diff>